<commit_message>
updated labs and pdfs
</commit_message>
<xml_diff>
--- a/lab-exercises/source/00-Exercise Guide.docx
+++ b/lab-exercises/source/00-Exercise Guide.docx
@@ -6,18 +6,80 @@
       <w:pPr>
         <w:rPr>
           <w:b/>
-          <w:sz w:val="72"/>
+          <w:sz w:val="56"/>
           <w:szCs w:val="72"/>
         </w:rPr>
       </w:pPr>
       <w:r>
         <w:rPr>
           <w:b/>
-          <w:sz w:val="72"/>
+          <w:sz w:val="56"/>
           <w:szCs w:val="72"/>
         </w:rPr>
         <w:t>Exercise Guide</w:t>
       </w:r>
+    </w:p>
+    <w:p>
+      <w:pPr>
+        <w:rPr>
+          <w:b/>
+          <w:sz w:val="36"/>
+          <w:szCs w:val="72"/>
+        </w:rPr>
+      </w:pPr>
+      <w:r>
+        <w:rPr>
+          <w:b/>
+          <w:sz w:val="36"/>
+          <w:szCs w:val="72"/>
+        </w:rPr>
+        <w:t xml:space="preserve">VM location: </w:t>
+      </w:r>
+    </w:p>
+    <w:p>
+      <w:pPr>
+        <w:rPr>
+          <w:b/>
+          <w:sz w:val="36"/>
+          <w:szCs w:val="72"/>
+        </w:rPr>
+      </w:pPr>
+      <w:r>
+        <w:rPr>
+          <w:b/>
+          <w:sz w:val="36"/>
+          <w:szCs w:val="72"/>
+        </w:rPr>
+        <w:t>U/P: ox-</w:t>
+      </w:r>
+      <w:proofErr w:type="spellStart"/>
+      <w:r>
+        <w:rPr>
+          <w:b/>
+          <w:sz w:val="36"/>
+          <w:szCs w:val="72"/>
+        </w:rPr>
+        <w:t>soa</w:t>
+      </w:r>
+      <w:proofErr w:type="spellEnd"/>
+      <w:r>
+        <w:rPr>
+          <w:b/>
+          <w:sz w:val="36"/>
+          <w:szCs w:val="72"/>
+        </w:rPr>
+        <w:t>/ox-</w:t>
+      </w:r>
+      <w:proofErr w:type="spellStart"/>
+      <w:r>
+        <w:rPr>
+          <w:b/>
+          <w:sz w:val="36"/>
+          <w:szCs w:val="72"/>
+        </w:rPr>
+        <w:t>soa</w:t>
+      </w:r>
+      <w:proofErr w:type="spellEnd"/>
     </w:p>
     <w:p/>
     <w:tbl>
@@ -80,7 +142,15 @@
           </w:tcPr>
           <w:p>
             <w:r>
-              <w:t>Creating a RESTful Service and interacting with it</w:t>
+              <w:t xml:space="preserve">Creating a </w:t>
+            </w:r>
+            <w:proofErr w:type="spellStart"/>
+            <w:r>
+              <w:t>RESTful</w:t>
+            </w:r>
+            <w:proofErr w:type="spellEnd"/>
+            <w:r>
+              <w:t xml:space="preserve"> Service and interacting with it</w:t>
             </w:r>
           </w:p>
           <w:p>
@@ -270,7 +340,15 @@
           </w:tcPr>
           <w:p>
             <w:r>
-              <w:t>Using TCPMon to watch interactions</w:t>
+              <w:t xml:space="preserve">Using </w:t>
+            </w:r>
+            <w:proofErr w:type="spellStart"/>
+            <w:r>
+              <w:t>TCPMon</w:t>
+            </w:r>
+            <w:proofErr w:type="spellEnd"/>
+            <w:r>
+              <w:t xml:space="preserve"> to watch interactions</w:t>
             </w:r>
           </w:p>
           <w:p>
@@ -308,8 +386,13 @@
           </w:tcPr>
           <w:p>
             <w:r>
-              <w:t>Creating Keystores</w:t>
-            </w:r>
+              <w:t xml:space="preserve">Creating </w:t>
+            </w:r>
+            <w:proofErr w:type="spellStart"/>
+            <w:r>
+              <w:t>Keystores</w:t>
+            </w:r>
+            <w:proofErr w:type="spellEnd"/>
           </w:p>
           <w:p>
             <w:hyperlink r:id="rId11" w:history="1">
@@ -555,8 +638,10 @@
         </w:tc>
       </w:tr>
     </w:tbl>
-    <w:p/>
-    <w:p/>
+    <w:p>
+      <w:bookmarkStart w:id="0" w:name="_GoBack"/>
+      <w:bookmarkEnd w:id="0"/>
+    </w:p>
     <w:tbl>
       <w:tblPr>
         <w:tblStyle w:val="TableGrid"/>
@@ -768,9 +853,11 @@
                 <w:t>https://localhost:9444</w:t>
               </w:r>
             </w:hyperlink>
+            <w:proofErr w:type="gramStart"/>
             <w:r>
               <w:t xml:space="preserve">  </w:t>
             </w:r>
+            <w:proofErr w:type="gramEnd"/>
           </w:p>
         </w:tc>
       </w:tr>
@@ -966,8 +1053,6 @@
             <w:r>
               <w:t>1</w:t>
             </w:r>
-            <w:bookmarkStart w:id="0" w:name="_GoBack"/>
-            <w:bookmarkEnd w:id="0"/>
           </w:p>
         </w:tc>
         <w:tc>

</xml_diff>

<commit_message>
added vm location into exercise guide
</commit_message>
<xml_diff>
--- a/lab-exercises/source/00-Exercise Guide.docx
+++ b/lab-exercises/source/00-Exercise Guide.docx
@@ -34,6 +34,25 @@
           <w:szCs w:val="72"/>
         </w:rPr>
         <w:t xml:space="preserve">VM location: </w:t>
+      </w:r>
+      <w:hyperlink r:id="rId5" w:history="1">
+        <w:r>
+          <w:rPr>
+            <w:rStyle w:val="Hyperlink"/>
+            <w:b/>
+            <w:sz w:val="36"/>
+            <w:szCs w:val="72"/>
+          </w:rPr>
+          <w:t>http://freo.me/ox-soa-vm-2014</w:t>
+        </w:r>
+      </w:hyperlink>
+      <w:r>
+        <w:rPr>
+          <w:b/>
+          <w:sz w:val="36"/>
+          <w:szCs w:val="72"/>
+        </w:rPr>
+        <w:t xml:space="preserve"> </w:t>
       </w:r>
     </w:p>
     <w:p>
@@ -79,6 +98,8 @@
         </w:rPr>
         <w:t>soa</w:t>
       </w:r>
+      <w:bookmarkStart w:id="0" w:name="_GoBack"/>
+      <w:bookmarkEnd w:id="0"/>
       <w:proofErr w:type="spellEnd"/>
     </w:p>
     <w:p/>
@@ -154,7 +175,7 @@
             </w:r>
           </w:p>
           <w:p>
-            <w:hyperlink r:id="rId5" w:history="1">
+            <w:hyperlink r:id="rId6" w:history="1">
               <w:r>
                 <w:rPr>
                   <w:rStyle w:val="Hyperlink"/>
@@ -192,7 +213,7 @@
             </w:r>
           </w:p>
           <w:p>
-            <w:hyperlink r:id="rId6" w:history="1">
+            <w:hyperlink r:id="rId7" w:history="1">
               <w:r>
                 <w:rPr>
                   <w:rStyle w:val="Hyperlink"/>
@@ -230,7 +251,7 @@
             </w:r>
           </w:p>
           <w:p>
-            <w:hyperlink r:id="rId7" w:history="1">
+            <w:hyperlink r:id="rId8" w:history="1">
               <w:r>
                 <w:rPr>
                   <w:rStyle w:val="Hyperlink"/>
@@ -268,7 +289,7 @@
             </w:r>
           </w:p>
           <w:p>
-            <w:hyperlink r:id="rId8" w:history="1">
+            <w:hyperlink r:id="rId9" w:history="1">
               <w:r>
                 <w:rPr>
                   <w:rStyle w:val="Hyperlink"/>
@@ -306,7 +327,7 @@
             </w:r>
           </w:p>
           <w:p>
-            <w:hyperlink r:id="rId9" w:history="1">
+            <w:hyperlink r:id="rId10" w:history="1">
               <w:r>
                 <w:rPr>
                   <w:rStyle w:val="Hyperlink"/>
@@ -352,7 +373,7 @@
             </w:r>
           </w:p>
           <w:p>
-            <w:hyperlink r:id="rId10" w:history="1">
+            <w:hyperlink r:id="rId11" w:history="1">
               <w:r>
                 <w:rPr>
                   <w:rStyle w:val="Hyperlink"/>
@@ -395,7 +416,7 @@
             <w:proofErr w:type="spellEnd"/>
           </w:p>
           <w:p>
-            <w:hyperlink r:id="rId11" w:history="1">
+            <w:hyperlink r:id="rId12" w:history="1">
               <w:r>
                 <w:rPr>
                   <w:rStyle w:val="Hyperlink"/>
@@ -433,7 +454,7 @@
             </w:r>
           </w:p>
           <w:p>
-            <w:hyperlink r:id="rId12" w:history="1">
+            <w:hyperlink r:id="rId13" w:history="1">
               <w:r>
                 <w:rPr>
                   <w:rStyle w:val="Hyperlink"/>
@@ -471,7 +492,7 @@
             </w:r>
           </w:p>
           <w:p>
-            <w:hyperlink r:id="rId13" w:history="1">
+            <w:hyperlink r:id="rId14" w:history="1">
               <w:r>
                 <w:rPr>
                   <w:rStyle w:val="Hyperlink"/>
@@ -509,7 +530,7 @@
             </w:r>
           </w:p>
           <w:p>
-            <w:hyperlink r:id="rId14" w:history="1">
+            <w:hyperlink r:id="rId15" w:history="1">
               <w:r>
                 <w:rPr>
                   <w:rStyle w:val="Hyperlink"/>
@@ -547,7 +568,7 @@
             </w:r>
           </w:p>
           <w:p>
-            <w:hyperlink r:id="rId15" w:history="1">
+            <w:hyperlink r:id="rId16" w:history="1">
               <w:r>
                 <w:rPr>
                   <w:rStyle w:val="Hyperlink"/>
@@ -585,7 +606,7 @@
             </w:r>
           </w:p>
           <w:p>
-            <w:hyperlink r:id="rId16" w:history="1">
+            <w:hyperlink r:id="rId17" w:history="1">
               <w:r>
                 <w:rPr>
                   <w:rStyle w:val="Hyperlink"/>
@@ -623,7 +644,7 @@
             </w:r>
           </w:p>
           <w:p>
-            <w:hyperlink r:id="rId17" w:history="1">
+            <w:hyperlink r:id="rId18" w:history="1">
               <w:r>
                 <w:rPr>
                   <w:rStyle w:val="Hyperlink"/>
@@ -638,10 +659,7 @@
         </w:tc>
       </w:tr>
     </w:tbl>
-    <w:p>
-      <w:bookmarkStart w:id="0" w:name="_GoBack"/>
-      <w:bookmarkEnd w:id="0"/>
-    </w:p>
+    <w:p/>
     <w:tbl>
       <w:tblPr>
         <w:tblStyle w:val="TableGrid"/>
@@ -741,7 +759,7 @@
             <w:tcW w:w="2880" w:type="dxa"/>
           </w:tcPr>
           <w:p>
-            <w:hyperlink r:id="rId18" w:history="1">
+            <w:hyperlink r:id="rId19" w:history="1">
               <w:r>
                 <w:rPr>
                   <w:rStyle w:val="Hyperlink"/>
@@ -792,7 +810,7 @@
             <w:tcW w:w="2880" w:type="dxa"/>
           </w:tcPr>
           <w:p>
-            <w:hyperlink r:id="rId19" w:history="1">
+            <w:hyperlink r:id="rId20" w:history="1">
               <w:r>
                 <w:rPr>
                   <w:rStyle w:val="Hyperlink"/>
@@ -845,7 +863,7 @@
             <w:tcW w:w="2880" w:type="dxa"/>
           </w:tcPr>
           <w:p>
-            <w:hyperlink r:id="rId20" w:history="1">
+            <w:hyperlink r:id="rId21" w:history="1">
               <w:r>
                 <w:rPr>
                   <w:rStyle w:val="Hyperlink"/>
@@ -898,7 +916,7 @@
             <w:tcW w:w="2880" w:type="dxa"/>
           </w:tcPr>
           <w:p>
-            <w:hyperlink r:id="rId21" w:history="1">
+            <w:hyperlink r:id="rId22" w:history="1">
               <w:r>
                 <w:rPr>
                   <w:rStyle w:val="Hyperlink"/>
@@ -951,7 +969,7 @@
             <w:tcW w:w="2880" w:type="dxa"/>
           </w:tcPr>
           <w:p>
-            <w:hyperlink r:id="rId22" w:history="1">
+            <w:hyperlink r:id="rId23" w:history="1">
               <w:r>
                 <w:rPr>
                   <w:rStyle w:val="Hyperlink"/>
@@ -1007,7 +1025,7 @@
             <w:tcW w:w="2880" w:type="dxa"/>
           </w:tcPr>
           <w:p>
-            <w:hyperlink r:id="rId23" w:history="1">
+            <w:hyperlink r:id="rId24" w:history="1">
               <w:r>
                 <w:rPr>
                   <w:rStyle w:val="Hyperlink"/>
@@ -1060,7 +1078,7 @@
             <w:tcW w:w="2880" w:type="dxa"/>
           </w:tcPr>
           <w:p>
-            <w:hyperlink r:id="rId24" w:history="1">
+            <w:hyperlink r:id="rId25" w:history="1">
               <w:r>
                 <w:rPr>
                   <w:rStyle w:val="Hyperlink"/>

</xml_diff>